<commit_message>
uppdaterad rapport och ändring av BST till att vara balanserat.
</commit_message>
<xml_diff>
--- a/anga2001_doa_l3.docx
+++ b/anga2001_doa_l3.docx
@@ -811,6 +811,7 @@
       </w:pPr>
       <w:r>
         <w:rPr>
+          <w:noProof/>
           <w:lang w:val="sv-SE"/>
         </w:rPr>
         <w:drawing>
@@ -904,6 +905,7 @@
       </w:pPr>
       <w:r>
         <w:rPr>
+          <w:noProof/>
           <w:lang w:val="sv-SE"/>
         </w:rPr>
         <w:drawing>
@@ -1095,6 +1097,7 @@
       </w:pPr>
       <w:r>
         <w:rPr>
+          <w:noProof/>
           <w:lang w:val="sv-SE"/>
         </w:rPr>
         <w:lastRenderedPageBreak/>
@@ -1198,6 +1201,7 @@
       </w:pPr>
       <w:r>
         <w:rPr>
+          <w:noProof/>
           <w:lang w:val="sv-SE"/>
         </w:rPr>
         <w:drawing>
@@ -1264,10 +1268,10 @@
           <w:lang w:val="sv-SE"/>
         </w:rPr>
         <w:drawing>
-          <wp:inline distT="0" distB="0" distL="0" distR="0" wp14:anchorId="5AA72FC8" wp14:editId="4DDB1D42">
+          <wp:inline distT="0" distB="0" distL="0" distR="0" wp14:anchorId="53E14BC6" wp14:editId="6C6A3916">
             <wp:extent cx="5731510" cy="3439160"/>
             <wp:effectExtent l="0" t="0" r="0" b="2540"/>
-            <wp:docPr id="840237052" name="Picture 1" descr="A graph with different colored lines&#10;&#10;Description automatically generated"/>
+            <wp:docPr id="1518396001" name="Picture 1" descr="A graph showing the results of a search engine optimization&#10;&#10;Description automatically generated"/>
             <wp:cNvGraphicFramePr>
               <a:graphicFrameLocks xmlns:a="http://schemas.openxmlformats.org/drawingml/2006/main" noChangeAspect="1"/>
             </wp:cNvGraphicFramePr>
@@ -1275,7 +1279,7 @@
               <a:graphicData uri="http://schemas.openxmlformats.org/drawingml/2006/picture">
                 <pic:pic xmlns:pic="http://schemas.openxmlformats.org/drawingml/2006/picture">
                   <pic:nvPicPr>
-                    <pic:cNvPr id="840237052" name="Picture 1" descr="A graph with different colored lines&#10;&#10;Description automatically generated"/>
+                    <pic:cNvPr id="1518396001" name="Picture 1" descr="A graph showing the results of a search engine optimization&#10;&#10;Description automatically generated"/>
                     <pic:cNvPicPr/>
                   </pic:nvPicPr>
                   <pic:blipFill>
@@ -1393,8 +1397,8 @@
           <w:lang w:val="sv-SE"/>
         </w:rPr>
         <w:drawing>
-          <wp:inline distT="0" distB="0" distL="0" distR="0" wp14:anchorId="4ED62879" wp14:editId="2D627465">
-            <wp:extent cx="3152446" cy="2364509"/>
+          <wp:inline distT="0" distB="0" distL="0" distR="0" wp14:anchorId="4ED62879" wp14:editId="188A1964">
+            <wp:extent cx="4895273" cy="3671725"/>
             <wp:effectExtent l="0" t="0" r="0" b="0"/>
             <wp:docPr id="1176505411" name="Picture 2" descr="A graph with blue and orange lines&#10;&#10;Description automatically generated"/>
             <wp:cNvGraphicFramePr>
@@ -1422,7 +1426,7 @@
                   <pic:spPr>
                     <a:xfrm>
                       <a:off x="0" y="0"/>
-                      <a:ext cx="3163362" cy="2372696"/>
+                      <a:ext cx="4942620" cy="3707237"/>
                     </a:xfrm>
                     <a:prstGeom prst="rect">
                       <a:avLst/>
@@ -1453,6 +1457,7 @@
         <w:rPr>
           <w:lang w:val="sv-SE"/>
         </w:rPr>
+        <w:lastRenderedPageBreak/>
         <w:t>Binärsökning:</w:t>
       </w:r>
     </w:p>
@@ -1480,14 +1485,7 @@
         <w:rPr>
           <w:lang w:val="sv-SE"/>
         </w:rPr>
-        <w:t xml:space="preserve">log n). Detta beror på att den effektivt delar datamängden i halvor vid </w:t>
-      </w:r>
-      <w:r>
-        <w:rPr>
-          <w:lang w:val="sv-SE"/>
-        </w:rPr>
-        <w:lastRenderedPageBreak/>
-        <w:t>varje steg, vilket kraftigt minskar antalet element som måste inspekteras!</w:t>
+        <w:t>log n). Detta beror på att den effektivt delar datamängden i halvor vid varje steg, vilket kraftigt minskar antalet element som måste inspekteras!</w:t>
       </w:r>
       <w:sdt>
         <w:sdtPr>
@@ -1538,16 +1536,23 @@
           </w:r>
         </w:sdtContent>
       </w:sdt>
+    </w:p>
+    <w:p>
+      <w:pPr>
+        <w:rPr>
+          <w:lang w:val="sv-SE"/>
+        </w:rPr>
+      </w:pPr>
       <w:r>
         <w:rPr>
           <w:noProof/>
           <w:lang w:val="sv-SE"/>
         </w:rPr>
         <w:drawing>
-          <wp:inline distT="0" distB="0" distL="0" distR="0" wp14:anchorId="1CD6ACF5" wp14:editId="738AB1F3">
-            <wp:extent cx="3546502" cy="2660073"/>
-            <wp:effectExtent l="0" t="0" r="0" b="0"/>
-            <wp:docPr id="359138259" name="Picture 3" descr="A graph with numbers and lines&#10;&#10;Description automatically generated"/>
+          <wp:inline distT="0" distB="0" distL="0" distR="0" wp14:anchorId="3702168C" wp14:editId="7A56A422">
+            <wp:extent cx="5731510" cy="3439160"/>
+            <wp:effectExtent l="0" t="0" r="0" b="2540"/>
+            <wp:docPr id="1335680621" name="Picture 2" descr="A graph with blue and orange lines&#10;&#10;Description automatically generated"/>
             <wp:cNvGraphicFramePr>
               <a:graphicFrameLocks xmlns:a="http://schemas.openxmlformats.org/drawingml/2006/main" noChangeAspect="1"/>
             </wp:cNvGraphicFramePr>
@@ -1555,7 +1560,7 @@
               <a:graphicData uri="http://schemas.openxmlformats.org/drawingml/2006/picture">
                 <pic:pic xmlns:pic="http://schemas.openxmlformats.org/drawingml/2006/picture">
                   <pic:nvPicPr>
-                    <pic:cNvPr id="359138259" name="Picture 3" descr="A graph with numbers and lines&#10;&#10;Description automatically generated"/>
+                    <pic:cNvPr id="1335680621" name="Picture 2" descr="A graph with blue and orange lines&#10;&#10;Description automatically generated"/>
                     <pic:cNvPicPr/>
                   </pic:nvPicPr>
                   <pic:blipFill>
@@ -1573,7 +1578,7 @@
                   <pic:spPr>
                     <a:xfrm>
                       <a:off x="0" y="0"/>
-                      <a:ext cx="3557340" cy="2668202"/>
+                      <a:ext cx="5731510" cy="3439160"/>
                     </a:xfrm>
                     <a:prstGeom prst="rect">
                       <a:avLst/>
@@ -1758,10 +1763,10 @@
           <w:lang w:val="sv-SE"/>
         </w:rPr>
         <w:drawing>
-          <wp:inline distT="0" distB="0" distL="0" distR="0" wp14:anchorId="334D7A69" wp14:editId="20526E22">
-            <wp:extent cx="3411045" cy="2558473"/>
-            <wp:effectExtent l="0" t="0" r="5715" b="0"/>
-            <wp:docPr id="23169835" name="Picture 4" descr="A graph with blue and orange lines&#10;&#10;Description automatically generated"/>
+          <wp:inline distT="0" distB="0" distL="0" distR="0" wp14:anchorId="4038DAC6" wp14:editId="08C51074">
+            <wp:extent cx="5033818" cy="3020514"/>
+            <wp:effectExtent l="0" t="0" r="0" b="2540"/>
+            <wp:docPr id="1176870674" name="Picture 3" descr="A graph with blue and orange lines&#10;&#10;Description automatically generated"/>
             <wp:cNvGraphicFramePr>
               <a:graphicFrameLocks xmlns:a="http://schemas.openxmlformats.org/drawingml/2006/main" noChangeAspect="1"/>
             </wp:cNvGraphicFramePr>
@@ -1769,7 +1774,7 @@
               <a:graphicData uri="http://schemas.openxmlformats.org/drawingml/2006/picture">
                 <pic:pic xmlns:pic="http://schemas.openxmlformats.org/drawingml/2006/picture">
                   <pic:nvPicPr>
-                    <pic:cNvPr id="23169835" name="Picture 4" descr="A graph with blue and orange lines&#10;&#10;Description automatically generated"/>
+                    <pic:cNvPr id="1176870674" name="Picture 3" descr="A graph with blue and orange lines&#10;&#10;Description automatically generated"/>
                     <pic:cNvPicPr/>
                   </pic:nvPicPr>
                   <pic:blipFill>
@@ -1787,7 +1792,7 @@
                   <pic:spPr>
                     <a:xfrm>
                       <a:off x="0" y="0"/>
-                      <a:ext cx="3438125" cy="2578784"/>
+                      <a:ext cx="5041980" cy="3025412"/>
                     </a:xfrm>
                     <a:prstGeom prst="rect">
                       <a:avLst/>
@@ -1811,6 +1816,7 @@
         <w:rPr>
           <w:lang w:val="sv-SE"/>
         </w:rPr>
+        <w:lastRenderedPageBreak/>
         <w:t xml:space="preserve">Binärt </w:t>
       </w:r>
       <w:proofErr w:type="spellStart"/>
@@ -1846,7 +1852,39 @@
         <w:rPr>
           <w:lang w:val="sv-SE"/>
         </w:rPr>
-        <w:t xml:space="preserve"> visade varierande prestanda beroende på datamängden. Dess prestanda förväntas i bästa fall vara </w:t>
+        <w:t xml:space="preserve"> visade </w:t>
+      </w:r>
+      <w:r>
+        <w:rPr>
+          <w:lang w:val="sv-SE"/>
+        </w:rPr>
+        <w:t>en konsekvent prestanda över de olika datamängderna, vilket förväntas då trädet nu är balanserat</w:t>
+      </w:r>
+      <w:r>
+        <w:rPr>
+          <w:lang w:val="sv-SE"/>
+        </w:rPr>
+        <w:t>.</w:t>
+      </w:r>
+      <w:r>
+        <w:rPr>
+          <w:lang w:val="sv-SE"/>
+        </w:rPr>
+        <w:t xml:space="preserve"> Tidskomplexiteten för ett balanserat </w:t>
+      </w:r>
+      <w:proofErr w:type="spellStart"/>
+      <w:r>
+        <w:rPr>
+          <w:lang w:val="sv-SE"/>
+        </w:rPr>
+        <w:t>binärt sökträd</w:t>
+      </w:r>
+      <w:proofErr w:type="spellEnd"/>
+      <w:r>
+        <w:rPr>
+          <w:lang w:val="sv-SE"/>
+        </w:rPr>
+        <w:t xml:space="preserve"> förväntas ligga på </w:t>
       </w:r>
       <w:proofErr w:type="gramStart"/>
       <w:r>
@@ -1860,47 +1898,7 @@
         <w:rPr>
           <w:lang w:val="sv-SE"/>
         </w:rPr>
-        <w:t xml:space="preserve">log n) och i sämsta fall O(n). Eftersom trädet är byggt på en lista av sorterade primtal i stigande ordning, kommer trädet att bli obalanserat och i praktiken agera som en länkad lista. Detta </w:t>
-      </w:r>
-      <w:proofErr w:type="spellStart"/>
-      <w:r>
-        <w:rPr>
-          <w:lang w:val="sv-SE"/>
-        </w:rPr>
-        <w:t>lefer</w:t>
-      </w:r>
-      <w:proofErr w:type="spellEnd"/>
-      <w:r>
-        <w:rPr>
-          <w:lang w:val="sv-SE"/>
-        </w:rPr>
-        <w:t xml:space="preserve"> till en linjär tidskomplexitet O(n) för sökningarna. För att uppnå den optimala logaritmiska tidskomplexiteten </w:t>
-      </w:r>
-      <w:proofErr w:type="gramStart"/>
-      <w:r>
-        <w:rPr>
-          <w:lang w:val="sv-SE"/>
-        </w:rPr>
-        <w:t>O(</w:t>
-      </w:r>
-      <w:proofErr w:type="gramEnd"/>
-      <w:r>
-        <w:rPr>
-          <w:lang w:val="sv-SE"/>
-        </w:rPr>
-        <w:t>log n) med det binära sökträdet, skulle jag behöva använda ett självbalanserande träd, såsom ett AVL-träd eller ett rött</w:t>
-      </w:r>
-      <w:r>
-        <w:rPr>
-          <w:lang w:val="sv-SE"/>
-        </w:rPr>
-        <w:t>-</w:t>
-      </w:r>
-      <w:r>
-        <w:rPr>
-          <w:lang w:val="sv-SE"/>
-        </w:rPr>
-        <w:t>svart-träd.</w:t>
+        <w:t xml:space="preserve">log n) i genomsnitt, vilket kan ses i mitt mätresultat. </w:t>
       </w:r>
       <w:sdt>
         <w:sdtPr>
@@ -1963,12 +1961,11 @@
           <w:noProof/>
           <w:lang w:val="sv-SE"/>
         </w:rPr>
-        <w:lastRenderedPageBreak/>
         <w:drawing>
-          <wp:inline distT="0" distB="0" distL="0" distR="0" wp14:anchorId="3D03D220" wp14:editId="27A7171B">
-            <wp:extent cx="3300216" cy="2475345"/>
-            <wp:effectExtent l="0" t="0" r="1905" b="1270"/>
-            <wp:docPr id="1787405590" name="Picture 5" descr="A graph with blue and orange lines&#10;&#10;Description automatically generated"/>
+          <wp:inline distT="0" distB="0" distL="0" distR="0" wp14:anchorId="2F616D8C" wp14:editId="3D015D5D">
+            <wp:extent cx="5731510" cy="3439160"/>
+            <wp:effectExtent l="0" t="0" r="0" b="2540"/>
+            <wp:docPr id="929118138" name="Picture 4" descr="A graph with blue and orange lines&#10;&#10;Description automatically generated"/>
             <wp:cNvGraphicFramePr>
               <a:graphicFrameLocks xmlns:a="http://schemas.openxmlformats.org/drawingml/2006/main" noChangeAspect="1"/>
             </wp:cNvGraphicFramePr>
@@ -1976,7 +1973,7 @@
               <a:graphicData uri="http://schemas.openxmlformats.org/drawingml/2006/picture">
                 <pic:pic xmlns:pic="http://schemas.openxmlformats.org/drawingml/2006/picture">
                   <pic:nvPicPr>
-                    <pic:cNvPr id="1787405590" name="Picture 5" descr="A graph with blue and orange lines&#10;&#10;Description automatically generated"/>
+                    <pic:cNvPr id="929118138" name="Picture 4" descr="A graph with blue and orange lines&#10;&#10;Description automatically generated"/>
                     <pic:cNvPicPr/>
                   </pic:nvPicPr>
                   <pic:blipFill>
@@ -1994,7 +1991,7 @@
                   <pic:spPr>
                     <a:xfrm>
                       <a:off x="0" y="0"/>
-                      <a:ext cx="3322542" cy="2492091"/>
+                      <a:ext cx="5731510" cy="3439160"/>
                     </a:xfrm>
                     <a:prstGeom prst="rect">
                       <a:avLst/>
@@ -2170,20 +2167,18 @@
     </w:p>
     <w:sdt>
       <w:sdtPr>
+        <w:rPr>
+          <w:rFonts w:asciiTheme="minorHAnsi" w:eastAsiaTheme="minorHAnsi" w:hAnsiTheme="minorHAnsi" w:cstheme="minorBidi"/>
+          <w:color w:val="auto"/>
+          <w:sz w:val="24"/>
+          <w:szCs w:val="24"/>
+        </w:rPr>
         <w:id w:val="281535213"/>
         <w:docPartObj>
           <w:docPartGallery w:val="Bibliographies"/>
           <w:docPartUnique/>
         </w:docPartObj>
       </w:sdtPr>
-      <w:sdtEndPr>
-        <w:rPr>
-          <w:rFonts w:asciiTheme="minorHAnsi" w:eastAsiaTheme="minorHAnsi" w:hAnsiTheme="minorHAnsi" w:cstheme="minorBidi"/>
-          <w:color w:val="auto"/>
-          <w:sz w:val="24"/>
-          <w:szCs w:val="24"/>
-        </w:rPr>
-      </w:sdtEndPr>
       <w:sdtContent>
         <w:p>
           <w:pPr>
@@ -2300,6 +2295,7 @@
                       <w:rPr>
                         <w:noProof/>
                       </w:rPr>
+                      <w:lastRenderedPageBreak/>
                       <w:t xml:space="preserve">[2] </w:t>
                     </w:r>
                   </w:p>
@@ -2480,7 +2476,6 @@
                   <w:bCs/>
                   <w:noProof/>
                 </w:rPr>
-                <w:lastRenderedPageBreak/>
                 <w:fldChar w:fldCharType="end"/>
               </w:r>
             </w:p>

</xml_diff>